<commit_message>
Add session 3 video and update files.
</commit_message>
<xml_diff>
--- a/CPSC-24500/Week06/2017SpringW06Agenda.docx
+++ b/CPSC-24500/Week06/2017SpringW06Agenda.docx
@@ -640,8 +640,6 @@
           <w:t>[link]</w:t>
         </w:r>
       </w:hyperlink>
-      <w:bookmarkStart w:id="0" w:name="_GoBack"/>
-      <w:bookmarkEnd w:id="0"/>
       <w:r>
         <w:rPr>
           <w:rFonts w:cstheme="minorHAnsi"/>
@@ -757,12 +755,24 @@
         </w:rPr>
         <w:t xml:space="preserve">I will update this </w:t>
       </w:r>
-      <w:r>
-        <w:rPr>
-          <w:rFonts w:cstheme="minorHAnsi"/>
-        </w:rPr>
-        <w:t>[link]</w:t>
-      </w:r>
+      <w:hyperlink r:id="rId10" w:history="1">
+        <w:r>
+          <w:rPr>
+            <w:rStyle w:val="Hyperlink"/>
+            <w:rFonts w:cstheme="minorHAnsi"/>
+          </w:rPr>
+          <w:t>[lin</w:t>
+        </w:r>
+        <w:r>
+          <w:rPr>
+            <w:rStyle w:val="Hyperlink"/>
+            <w:rFonts w:cstheme="minorHAnsi"/>
+          </w:rPr>
+          <w:t>k]</w:t>
+        </w:r>
+      </w:hyperlink>
+      <w:bookmarkStart w:id="0" w:name="_GoBack"/>
+      <w:bookmarkEnd w:id="0"/>
       <w:r>
         <w:rPr>
           <w:rFonts w:cstheme="minorHAnsi"/>

</xml_diff>